<commit_message>
Update Written Report Exel Challenge.docx
</commit_message>
<xml_diff>
--- a/Written Report Exel Challenge.docx
+++ b/Written Report Exel Challenge.docx
@@ -2,7 +2,602 @@
 <file path=word/document.xml><?xml version="1.0" encoding="utf-8"?>
 <w:document xmlns:wpc="http://schemas.microsoft.com/office/word/2010/wordprocessingCanvas" xmlns:cx="http://schemas.microsoft.com/office/drawing/2014/chartex" xmlns:cx1="http://schemas.microsoft.com/office/drawing/2015/9/8/chartex" xmlns:cx2="http://schemas.microsoft.com/office/drawing/2015/10/21/chartex" xmlns:cx3="http://schemas.microsoft.com/office/drawing/2016/5/9/chartex" xmlns:cx4="http://schemas.microsoft.com/office/drawing/2016/5/10/chartex" xmlns:cx5="http://schemas.microsoft.com/office/drawing/2016/5/11/chartex" xmlns:cx6="http://schemas.microsoft.com/office/drawing/2016/5/12/chartex" xmlns:cx7="http://schemas.microsoft.com/office/drawing/2016/5/13/chartex" xmlns:cx8="http://schemas.microsoft.com/office/drawing/2016/5/14/chartex" xmlns:mc="http://schemas.openxmlformats.org/markup-compatibility/2006" xmlns:aink="http://schemas.microsoft.com/office/drawing/2016/ink" xmlns:am3d="http://schemas.microsoft.com/office/drawing/2017/model3d" xmlns:o="urn:schemas-microsoft-com:office:office" xmlns:oel="http://schemas.microsoft.com/office/2019/extlst" xmlns:r="http://schemas.openxmlformats.org/officeDocument/2006/relationships" xmlns:m="http://schemas.openxmlformats.org/officeDocument/2006/math" xmlns:v="urn:schemas-microsoft-com:vml" xmlns:wp14="http://schemas.microsoft.com/office/word/2010/wordprocessingDrawing" xmlns:wp="http://schemas.openxmlformats.org/drawingml/2006/wordprocessingDrawing" xmlns:w10="urn:schemas-microsoft-com:office:word" xmlns:w="http://schemas.openxmlformats.org/wordprocessingml/2006/main" xmlns:w14="http://schemas.microsoft.com/office/word/2010/wordml" xmlns:w15="http://schemas.microsoft.com/office/word/2012/wordml" xmlns:w16cex="http://schemas.microsoft.com/office/word/2018/wordml/cex" xmlns:w16cid="http://schemas.microsoft.com/office/word/2016/wordml/cid" xmlns:w16="http://schemas.microsoft.com/office/word/2018/wordml" xmlns:w16sdtdh="http://schemas.microsoft.com/office/word/2020/wordml/sdtdatahash" xmlns:w16se="http://schemas.microsoft.com/office/word/2015/wordml/symex" xmlns:wpg="http://schemas.microsoft.com/office/word/2010/wordprocessingGroup" xmlns:wpi="http://schemas.microsoft.com/office/word/2010/wordprocessingInk" xmlns:wne="http://schemas.microsoft.com/office/word/2006/wordml" xmlns:wps="http://schemas.microsoft.com/office/word/2010/wordprocessingShape" mc:Ignorable="w14 w15 w16se w16cid w16 w16cex w16sdtdh wp14">
   <w:body>
-    <w:p/>
+    <w:p>
+      <w:pPr>
+        <w:jc w:val="center"/>
+        <w:rPr>
+          <w:rFonts w:asciiTheme="majorHAnsi" w:hAnsiTheme="majorHAnsi" w:cstheme="majorHAnsi"/>
+          <w:b/>
+          <w:bCs/>
+          <w:sz w:val="56"/>
+          <w:szCs w:val="56"/>
+        </w:rPr>
+      </w:pPr>
+      <w:r>
+        <w:rPr>
+          <w:rFonts w:asciiTheme="majorHAnsi" w:hAnsiTheme="majorHAnsi" w:cstheme="majorHAnsi"/>
+          <w:b/>
+          <w:bCs/>
+          <w:sz w:val="56"/>
+          <w:szCs w:val="56"/>
+          <w:lang w:val="en-CA"/>
+        </w:rPr>
+        <w:t>Written</w:t>
+      </w:r>
+      <w:r>
+        <w:rPr>
+          <w:rFonts w:asciiTheme="majorHAnsi" w:hAnsiTheme="majorHAnsi" w:cstheme="majorHAnsi"/>
+          <w:b/>
+          <w:bCs/>
+          <w:sz w:val="56"/>
+          <w:szCs w:val="56"/>
+        </w:rPr>
+        <w:t xml:space="preserve"> Report Exel Challenge</w:t>
+      </w:r>
+    </w:p>
+    <w:p>
+      <w:pPr>
+        <w:rPr>
+          <w:rFonts w:cstheme="minorHAnsi"/>
+          <w:lang w:val="en-CA"/>
+        </w:rPr>
+      </w:pPr>
+      <w:r>
+        <w:rPr>
+          <w:rFonts w:cstheme="minorHAnsi"/>
+          <w:lang w:val="en-CA"/>
+        </w:rPr>
+        <w:t>Three conclusions that we can draw thanks to this dataset and the charts made with it, are:</w:t>
+      </w:r>
+    </w:p>
+    <w:p>
+      <w:pPr>
+        <w:pStyle w:val="ListParagraph"/>
+        <w:numPr>
+          <w:ilvl w:val="0"/>
+          <w:numId w:val="1"/>
+        </w:numPr>
+        <w:rPr>
+          <w:rFonts w:cstheme="minorHAnsi"/>
+          <w:lang w:val="en-CA"/>
+        </w:rPr>
+      </w:pPr>
+      <w:r>
+        <w:rPr>
+          <w:rFonts w:cstheme="minorHAnsi"/>
+          <w:lang w:val="en-CA"/>
+        </w:rPr>
+        <w:t>Thanks to the pivot table created relating the count of the outcome to the parent category we can see that</w:t>
+      </w:r>
+      <w:r>
+        <w:rPr>
+          <w:rFonts w:cstheme="minorHAnsi"/>
+          <w:lang w:val="en-CA"/>
+        </w:rPr>
+        <w:t>:</w:t>
+      </w:r>
+      <w:r>
+        <w:rPr>
+          <w:rFonts w:cstheme="minorHAnsi"/>
+          <w:lang w:val="en-CA"/>
+        </w:rPr>
+        <w:t xml:space="preserve"> t</w:t>
+      </w:r>
+      <w:r>
+        <w:rPr>
+          <w:rFonts w:cstheme="minorHAnsi"/>
+          <w:lang w:val="en-CA"/>
+        </w:rPr>
+        <w:t>heater is by far the Parent Category that has the highest number of Crowdfunding followed by Music and Film&amp;Video. Theater is also the one with the most successful crowdfunding but it’s not the one with the highest rate of successful ones</w:t>
+      </w:r>
+      <w:r>
+        <w:rPr>
+          <w:rFonts w:cstheme="minorHAnsi"/>
+          <w:lang w:val="en-CA"/>
+        </w:rPr>
+        <w:t>, i</w:t>
+      </w:r>
+      <w:r>
+        <w:rPr>
+          <w:rFonts w:cstheme="minorHAnsi"/>
+          <w:lang w:val="en-CA"/>
+        </w:rPr>
+        <w:t xml:space="preserve">n fact </w:t>
+      </w:r>
+      <w:r>
+        <w:rPr>
+          <w:rFonts w:cstheme="minorHAnsi"/>
+          <w:lang w:val="en-CA"/>
+        </w:rPr>
+        <w:t>Journalism has 100% of successful crowdfunding followed by technology.</w:t>
+      </w:r>
+    </w:p>
+    <w:p>
+      <w:pPr>
+        <w:pStyle w:val="ListParagraph"/>
+        <w:numPr>
+          <w:ilvl w:val="0"/>
+          <w:numId w:val="1"/>
+        </w:numPr>
+        <w:rPr>
+          <w:rFonts w:cstheme="minorHAnsi"/>
+          <w:lang w:val="en-CA"/>
+        </w:rPr>
+      </w:pPr>
+      <w:r>
+        <w:rPr>
+          <w:rFonts w:cstheme="minorHAnsi"/>
+          <w:lang w:val="en-CA"/>
+        </w:rPr>
+        <w:t>Plays results, as we might expected, to have the overall highest numbers of crowdfunding and also the highest number of successful ones. Documentaries and Rock stands out as second and third hig</w:t>
+      </w:r>
+      <w:r>
+        <w:rPr>
+          <w:rFonts w:cstheme="minorHAnsi"/>
+          <w:lang w:val="en-CA"/>
+        </w:rPr>
+        <w:t>h</w:t>
+      </w:r>
+      <w:r>
+        <w:rPr>
+          <w:rFonts w:cstheme="minorHAnsi"/>
+          <w:lang w:val="en-CA"/>
+        </w:rPr>
+        <w:t>est number of crowdfunding suggesting that they are the most relevant sub categories of their own parent categories</w:t>
+      </w:r>
+      <w:r>
+        <w:rPr>
+          <w:rFonts w:cstheme="minorHAnsi"/>
+          <w:lang w:val="en-CA"/>
+        </w:rPr>
+        <w:t>. Also might be useful to mention that besides Audio and Web Music the web sub category, that scores 100% of success rate facing 0 failed crowdfunding, the Web sub category is the one that shows the highest rate of success. Suggesting that the crowdfunding involving the web world are the most likely to succeed.</w:t>
+      </w:r>
+    </w:p>
+    <w:p>
+      <w:pPr>
+        <w:pStyle w:val="ListParagraph"/>
+        <w:numPr>
+          <w:ilvl w:val="0"/>
+          <w:numId w:val="1"/>
+        </w:numPr>
+        <w:rPr>
+          <w:rFonts w:cstheme="minorHAnsi"/>
+          <w:lang w:val="en-CA"/>
+        </w:rPr>
+      </w:pPr>
+      <w:r>
+        <w:rPr>
+          <w:rFonts w:cstheme="minorHAnsi"/>
+          <w:lang w:val="en-CA"/>
+        </w:rPr>
+        <w:t>Lastly we can conclude, by anal</w:t>
+      </w:r>
+      <w:r>
+        <w:rPr>
+          <w:rFonts w:cstheme="minorHAnsi"/>
+          <w:lang w:val="en-CA"/>
+        </w:rPr>
+        <w:t>y</w:t>
+      </w:r>
+      <w:r>
+        <w:rPr>
+          <w:rFonts w:cstheme="minorHAnsi"/>
+          <w:lang w:val="en-CA"/>
+        </w:rPr>
+        <w:t xml:space="preserve">sing the pivot chart relating the outcome and starting date, that </w:t>
+      </w:r>
+      <w:r>
+        <w:rPr>
+          <w:rFonts w:cstheme="minorHAnsi"/>
+          <w:lang w:val="en-CA"/>
+        </w:rPr>
+        <w:t>during the first</w:t>
+      </w:r>
+      <w:r>
+        <w:rPr>
+          <w:rFonts w:cstheme="minorHAnsi"/>
+          <w:lang w:val="en-CA"/>
+        </w:rPr>
+        <w:t xml:space="preserve"> and second</w:t>
+      </w:r>
+      <w:r>
+        <w:rPr>
+          <w:rFonts w:cstheme="minorHAnsi"/>
+          <w:lang w:val="en-CA"/>
+        </w:rPr>
+        <w:t xml:space="preserve"> quarter of the year the trend of successful and failed crowdfunding remains st</w:t>
+      </w:r>
+      <w:r>
+        <w:rPr>
+          <w:rFonts w:cstheme="minorHAnsi"/>
+          <w:lang w:val="en-CA"/>
+        </w:rPr>
+        <w:t>ea</w:t>
+      </w:r>
+      <w:r>
+        <w:rPr>
+          <w:rFonts w:cstheme="minorHAnsi"/>
+          <w:lang w:val="en-CA"/>
+        </w:rPr>
+        <w:t>dy</w:t>
+      </w:r>
+      <w:r>
+        <w:rPr>
+          <w:rFonts w:cstheme="minorHAnsi"/>
+          <w:lang w:val="en-CA"/>
+        </w:rPr>
+        <w:t>, besides an increase during the month of June</w:t>
+      </w:r>
+      <w:r>
+        <w:rPr>
+          <w:rFonts w:cstheme="minorHAnsi"/>
+          <w:lang w:val="en-CA"/>
+        </w:rPr>
+        <w:t xml:space="preserve"> but during the </w:t>
+      </w:r>
+      <w:r>
+        <w:rPr>
+          <w:rFonts w:cstheme="minorHAnsi"/>
+          <w:lang w:val="en-CA"/>
+        </w:rPr>
+        <w:t>third</w:t>
+      </w:r>
+      <w:r>
+        <w:rPr>
+          <w:rFonts w:cstheme="minorHAnsi"/>
+          <w:lang w:val="en-CA"/>
+        </w:rPr>
+        <w:t xml:space="preserve"> half we can see a pick in successful crowdfunding during </w:t>
+      </w:r>
+      <w:r>
+        <w:rPr>
+          <w:rFonts w:cstheme="minorHAnsi"/>
+          <w:lang w:val="en-CA"/>
+        </w:rPr>
+        <w:t xml:space="preserve">the </w:t>
+      </w:r>
+      <w:r>
+        <w:rPr>
+          <w:rFonts w:cstheme="minorHAnsi"/>
+          <w:lang w:val="en-CA"/>
+        </w:rPr>
+        <w:t xml:space="preserve">month of July followed by a significant drop in August that also shows an increase in failed programs. For the last quarter the </w:t>
+      </w:r>
+      <w:r>
+        <w:rPr>
+          <w:rFonts w:cstheme="minorHAnsi"/>
+          <w:lang w:val="en-CA"/>
+        </w:rPr>
+        <w:t xml:space="preserve">amount of successful crowdfunding remains more or less the same with a little drop a the end of the year, that on the other end has also the highest amount of failed crowdfunding amount that increases trough the all last quarter. With this </w:t>
+      </w:r>
+      <w:r>
+        <w:rPr>
+          <w:rFonts w:cstheme="minorHAnsi"/>
+          <w:lang w:val="en-CA"/>
+        </w:rPr>
+        <w:t xml:space="preserve">chart we can also understand when is the optimum time to start a </w:t>
+      </w:r>
+      <w:r>
+        <w:rPr>
+          <w:rFonts w:cstheme="minorHAnsi"/>
+          <w:lang w:val="en-CA"/>
+        </w:rPr>
+        <w:t>crowdfunding</w:t>
+      </w:r>
+      <w:r>
+        <w:rPr>
+          <w:rFonts w:cstheme="minorHAnsi"/>
+          <w:lang w:val="en-CA"/>
+        </w:rPr>
+        <w:t xml:space="preserve"> in a specific category.</w:t>
+      </w:r>
+    </w:p>
+    <w:p>
+      <w:pPr>
+        <w:rPr>
+          <w:rFonts w:cstheme="minorHAnsi"/>
+          <w:lang w:val="en-CA"/>
+        </w:rPr>
+      </w:pPr>
+      <w:r>
+        <w:rPr>
+          <w:rFonts w:cstheme="minorHAnsi"/>
+          <w:lang w:val="en-CA"/>
+        </w:rPr>
+        <w:t>This dataset my be limited by the lack of specifics on how the different cro</w:t>
+      </w:r>
+      <w:r>
+        <w:rPr>
+          <w:rFonts w:cstheme="minorHAnsi"/>
+          <w:lang w:val="en-CA"/>
+        </w:rPr>
+        <w:t>w</w:t>
+      </w:r>
+      <w:r>
+        <w:rPr>
+          <w:rFonts w:cstheme="minorHAnsi"/>
+          <w:lang w:val="en-CA"/>
+        </w:rPr>
+        <w:t>d</w:t>
+      </w:r>
+      <w:r>
+        <w:rPr>
+          <w:rFonts w:cstheme="minorHAnsi"/>
+          <w:lang w:val="en-CA"/>
+        </w:rPr>
+        <w:t>f</w:t>
+      </w:r>
+      <w:r>
+        <w:rPr>
+          <w:rFonts w:cstheme="minorHAnsi"/>
+          <w:lang w:val="en-CA"/>
+        </w:rPr>
+        <w:t>unding are run, we don’t have any data to assest if the donation rec</w:t>
+      </w:r>
+      <w:r>
+        <w:rPr>
+          <w:rFonts w:cstheme="minorHAnsi"/>
+          <w:lang w:val="en-CA"/>
+        </w:rPr>
+        <w:t>e</w:t>
+      </w:r>
+      <w:r>
+        <w:rPr>
+          <w:rFonts w:cstheme="minorHAnsi"/>
+          <w:lang w:val="en-CA"/>
+        </w:rPr>
+        <w:t>ved is of a specific amount or if is the backer that decides how much to offer. That might give us a better understanding of witch one of the to modalities resulted to be more effective and in witch category.</w:t>
+      </w:r>
+      <w:r>
+        <w:rPr>
+          <w:rFonts w:cstheme="minorHAnsi"/>
+          <w:lang w:val="en-CA"/>
+        </w:rPr>
+        <w:t xml:space="preserve"> </w:t>
+      </w:r>
+    </w:p>
+    <w:p>
+      <w:pPr>
+        <w:rPr>
+          <w:rFonts w:cstheme="minorHAnsi"/>
+          <w:lang w:val="en-CA"/>
+        </w:rPr>
+      </w:pPr>
+      <w:r>
+        <w:rPr>
+          <w:rFonts w:cstheme="minorHAnsi"/>
+          <w:lang w:val="en-CA"/>
+        </w:rPr>
+        <w:t>Also we are missing data stating if the crowdfunding was run: online, in person, during events for example, or maybe both. That could make us understand like before what campaign is the best for a specific target category or sub category.</w:t>
+      </w:r>
+    </w:p>
+    <w:p>
+      <w:pPr>
+        <w:rPr>
+          <w:rFonts w:cstheme="minorHAnsi"/>
+          <w:lang w:val="en-CA"/>
+        </w:rPr>
+      </w:pPr>
+      <w:r>
+        <w:rPr>
+          <w:rFonts w:cstheme="minorHAnsi"/>
+          <w:lang w:val="en-CA"/>
+        </w:rPr>
+        <w:t>Lastly data on</w:t>
+      </w:r>
+      <w:r>
+        <w:rPr>
+          <w:rFonts w:cstheme="minorHAnsi"/>
+          <w:lang w:val="en-CA"/>
+        </w:rPr>
+        <w:t>,</w:t>
+      </w:r>
+      <w:r>
+        <w:rPr>
+          <w:rFonts w:cstheme="minorHAnsi"/>
+          <w:lang w:val="en-CA"/>
+        </w:rPr>
+        <w:t xml:space="preserve"> if the crowdfunding was made by a company or a private</w:t>
+      </w:r>
+      <w:r>
+        <w:rPr>
+          <w:rFonts w:cstheme="minorHAnsi"/>
+          <w:lang w:val="en-CA"/>
+        </w:rPr>
+        <w:t>, might be coming handy for more correlations of data depending on the goal of the analysis that we want to make.</w:t>
+      </w:r>
+    </w:p>
+    <w:p>
+      <w:pPr>
+        <w:rPr>
+          <w:rFonts w:cstheme="minorHAnsi"/>
+          <w:lang w:val="en-CA"/>
+        </w:rPr>
+      </w:pPr>
+      <w:r>
+        <w:rPr>
+          <w:rFonts w:cstheme="minorHAnsi"/>
+          <w:lang w:val="en-CA"/>
+        </w:rPr>
+        <w:t>Another</w:t>
+      </w:r>
+      <w:r>
+        <w:rPr>
+          <w:rFonts w:cstheme="minorHAnsi"/>
+          <w:lang w:val="en-CA"/>
+        </w:rPr>
+        <w:t xml:space="preserve"> tables </w:t>
+      </w:r>
+      <w:r>
+        <w:rPr>
+          <w:rFonts w:cstheme="minorHAnsi"/>
+          <w:lang w:val="en-CA"/>
+        </w:rPr>
+        <w:t xml:space="preserve">and </w:t>
+      </w:r>
+      <w:r>
+        <w:rPr>
+          <w:rFonts w:cstheme="minorHAnsi"/>
+          <w:lang w:val="en-CA"/>
+        </w:rPr>
+        <w:t>charts that we might want to analyse</w:t>
+      </w:r>
+      <w:r>
+        <w:rPr>
+          <w:rFonts w:cstheme="minorHAnsi"/>
+          <w:lang w:val="en-CA"/>
+        </w:rPr>
+        <w:t xml:space="preserve"> is</w:t>
+      </w:r>
+      <w:r>
+        <w:rPr>
+          <w:rFonts w:cstheme="minorHAnsi"/>
+          <w:lang w:val="en-CA"/>
+        </w:rPr>
+        <w:t xml:space="preserve"> the</w:t>
+      </w:r>
+      <w:r>
+        <w:rPr>
+          <w:rFonts w:cstheme="minorHAnsi"/>
+          <w:lang w:val="en-CA"/>
+        </w:rPr>
+        <w:t xml:space="preserve"> one that relate the</w:t>
+      </w:r>
+      <w:r>
+        <w:rPr>
+          <w:rFonts w:cstheme="minorHAnsi"/>
+          <w:lang w:val="en-CA"/>
+        </w:rPr>
+        <w:t xml:space="preserve"> lei</w:t>
+      </w:r>
+      <w:r>
+        <w:rPr>
+          <w:rFonts w:cstheme="minorHAnsi"/>
+          <w:lang w:val="en-CA"/>
+        </w:rPr>
+        <w:t>n</w:t>
+      </w:r>
+      <w:r>
+        <w:rPr>
+          <w:rFonts w:cstheme="minorHAnsi"/>
+          <w:lang w:val="en-CA"/>
+        </w:rPr>
+        <w:t xml:space="preserve">ght </w:t>
+      </w:r>
+      <w:r>
+        <w:rPr>
+          <w:rFonts w:cstheme="minorHAnsi"/>
+          <w:lang w:val="en-CA"/>
+        </w:rPr>
+        <w:t xml:space="preserve">of </w:t>
+      </w:r>
+      <w:r>
+        <w:rPr>
+          <w:rFonts w:cstheme="minorHAnsi"/>
+          <w:lang w:val="en-CA"/>
+        </w:rPr>
+        <w:t>every crowdfunding</w:t>
+      </w:r>
+      <w:r>
+        <w:rPr>
+          <w:rFonts w:cstheme="minorHAnsi"/>
+          <w:lang w:val="en-CA"/>
+        </w:rPr>
+        <w:t xml:space="preserve"> to every category</w:t>
+      </w:r>
+      <w:r>
+        <w:rPr>
+          <w:rFonts w:cstheme="minorHAnsi"/>
+          <w:lang w:val="en-CA"/>
+        </w:rPr>
+        <w:t xml:space="preserve"> in order to understand witch is the optimum amount of time that a cro</w:t>
+      </w:r>
+      <w:r>
+        <w:rPr>
+          <w:rFonts w:cstheme="minorHAnsi"/>
+          <w:lang w:val="en-CA"/>
+        </w:rPr>
+        <w:t>w</w:t>
+      </w:r>
+      <w:r>
+        <w:rPr>
+          <w:rFonts w:cstheme="minorHAnsi"/>
+          <w:lang w:val="en-CA"/>
+        </w:rPr>
+        <w:t xml:space="preserve">dfunding </w:t>
+      </w:r>
+      <w:r>
+        <w:rPr>
+          <w:rFonts w:cstheme="minorHAnsi"/>
+          <w:lang w:val="en-CA"/>
+        </w:rPr>
+        <w:t>of</w:t>
+      </w:r>
+      <w:r>
+        <w:rPr>
+          <w:rFonts w:cstheme="minorHAnsi"/>
+          <w:lang w:val="en-CA"/>
+        </w:rPr>
+        <w:t xml:space="preserve"> s</w:t>
+      </w:r>
+      <w:r>
+        <w:rPr>
+          <w:rFonts w:cstheme="minorHAnsi"/>
+          <w:lang w:val="en-CA"/>
+        </w:rPr>
+        <w:t>p</w:t>
+      </w:r>
+      <w:r>
+        <w:rPr>
+          <w:rFonts w:cstheme="minorHAnsi"/>
+          <w:lang w:val="en-CA"/>
+        </w:rPr>
+        <w:t>e</w:t>
+      </w:r>
+      <w:r>
+        <w:rPr>
+          <w:rFonts w:cstheme="minorHAnsi"/>
+          <w:lang w:val="en-CA"/>
+        </w:rPr>
+        <w:t>cific category should take</w:t>
+      </w:r>
+      <w:r>
+        <w:rPr>
+          <w:rFonts w:cstheme="minorHAnsi"/>
+          <w:lang w:val="en-CA"/>
+        </w:rPr>
+        <w:t xml:space="preserve"> </w:t>
+      </w:r>
+      <w:r>
+        <w:rPr>
+          <w:rFonts w:cstheme="minorHAnsi"/>
+          <w:lang w:val="en-CA"/>
+        </w:rPr>
+        <w:t>or the one relating the Goal, number of backers and Parents Category</w:t>
+      </w:r>
+      <w:r>
+        <w:rPr>
+          <w:rFonts w:cstheme="minorHAnsi"/>
+          <w:lang w:val="en-CA"/>
+        </w:rPr>
+        <w:t xml:space="preserve"> </w:t>
+      </w:r>
+      <w:r>
+        <w:rPr>
+          <w:rFonts w:cstheme="minorHAnsi"/>
+          <w:lang w:val="en-CA"/>
+        </w:rPr>
+        <w:t>in order to see witch are the ones that got the backers more intrested in.</w:t>
+      </w:r>
+    </w:p>
+    <w:p>
+      <w:pPr>
+        <w:rPr>
+          <w:rFonts w:cstheme="minorHAnsi"/>
+          <w:lang w:val="en-CA"/>
+        </w:rPr>
+      </w:pPr>
+    </w:p>
     <w:sectPr>
       <w:pgSz w:w="11906" w:h="16838"/>
       <w:pgMar w:top="1417" w:right="1134" w:bottom="1134" w:left="1134" w:header="708" w:footer="708" w:gutter="0"/>
@@ -11,6 +606,127 @@
     </w:sectPr>
   </w:body>
 </w:document>
+</file>
+
+<file path=word/numbering.xml><?xml version="1.0" encoding="utf-8"?>
+<w:numbering xmlns:wpc="http://schemas.microsoft.com/office/word/2010/wordprocessingCanvas" xmlns:cx="http://schemas.microsoft.com/office/drawing/2014/chartex" xmlns:cx1="http://schemas.microsoft.com/office/drawing/2015/9/8/chartex" xmlns:cx2="http://schemas.microsoft.com/office/drawing/2015/10/21/chartex" xmlns:cx3="http://schemas.microsoft.com/office/drawing/2016/5/9/chartex" xmlns:cx4="http://schemas.microsoft.com/office/drawing/2016/5/10/chartex" xmlns:cx5="http://schemas.microsoft.com/office/drawing/2016/5/11/chartex" xmlns:cx6="http://schemas.microsoft.com/office/drawing/2016/5/12/chartex" xmlns:cx7="http://schemas.microsoft.com/office/drawing/2016/5/13/chartex" xmlns:cx8="http://schemas.microsoft.com/office/drawing/2016/5/14/chartex" xmlns:mc="http://schemas.openxmlformats.org/markup-compatibility/2006" xmlns:aink="http://schemas.microsoft.com/office/drawing/2016/ink" xmlns:am3d="http://schemas.microsoft.com/office/drawing/2017/model3d" xmlns:o="urn:schemas-microsoft-com:office:office" xmlns:oel="http://schemas.microsoft.com/office/2019/extlst" xmlns:r="http://schemas.openxmlformats.org/officeDocument/2006/relationships" xmlns:m="http://schemas.openxmlformats.org/officeDocument/2006/math" xmlns:v="urn:schemas-microsoft-com:vml" xmlns:wp14="http://schemas.microsoft.com/office/word/2010/wordprocessingDrawing" xmlns:wp="http://schemas.openxmlformats.org/drawingml/2006/wordprocessingDrawing" xmlns:w10="urn:schemas-microsoft-com:office:word" xmlns:w="http://schemas.openxmlformats.org/wordprocessingml/2006/main" xmlns:w14="http://schemas.microsoft.com/office/word/2010/wordml" xmlns:w15="http://schemas.microsoft.com/office/word/2012/wordml" xmlns:w16cex="http://schemas.microsoft.com/office/word/2018/wordml/cex" xmlns:w16cid="http://schemas.microsoft.com/office/word/2016/wordml/cid" xmlns:w16="http://schemas.microsoft.com/office/word/2018/wordml" xmlns:w16sdtdh="http://schemas.microsoft.com/office/word/2020/wordml/sdtdatahash" xmlns:w16se="http://schemas.microsoft.com/office/word/2015/wordml/symex" xmlns:wpg="http://schemas.microsoft.com/office/word/2010/wordprocessingGroup" xmlns:wpi="http://schemas.microsoft.com/office/word/2010/wordprocessingInk" xmlns:wne="http://schemas.microsoft.com/office/word/2006/wordml" xmlns:wps="http://schemas.microsoft.com/office/word/2010/wordprocessingShape" mc:Ignorable="w14 w15 w16se w16cid w16 w16cex w16sdtdh wp14">
+  <w:abstractNum w:abstractNumId="0" w15:restartNumberingAfterBreak="0">
+    <w:nsid w:val="3A5471A5"/>
+    <w:multiLevelType w:val="hybridMultilevel"/>
+    <w:tmpl w:val="3022E210"/>
+    <w:lvl w:ilvl="0" w:tplc="04100001">
+      <w:start w:val="1"/>
+      <w:numFmt w:val="bullet"/>
+      <w:lvlText w:val=""/>
+      <w:lvlJc w:val="left"/>
+      <w:pPr>
+        <w:ind w:left="768" w:hanging="360"/>
+      </w:pPr>
+      <w:rPr>
+        <w:rFonts w:ascii="Symbol" w:hAnsi="Symbol" w:hint="default"/>
+      </w:rPr>
+    </w:lvl>
+    <w:lvl w:ilvl="1" w:tplc="04100003" w:tentative="1">
+      <w:start w:val="1"/>
+      <w:numFmt w:val="bullet"/>
+      <w:lvlText w:val="o"/>
+      <w:lvlJc w:val="left"/>
+      <w:pPr>
+        <w:ind w:left="1488" w:hanging="360"/>
+      </w:pPr>
+      <w:rPr>
+        <w:rFonts w:ascii="Courier New" w:hAnsi="Courier New" w:cs="Courier New" w:hint="default"/>
+      </w:rPr>
+    </w:lvl>
+    <w:lvl w:ilvl="2" w:tplc="04100005" w:tentative="1">
+      <w:start w:val="1"/>
+      <w:numFmt w:val="bullet"/>
+      <w:lvlText w:val=""/>
+      <w:lvlJc w:val="left"/>
+      <w:pPr>
+        <w:ind w:left="2208" w:hanging="360"/>
+      </w:pPr>
+      <w:rPr>
+        <w:rFonts w:ascii="Wingdings" w:hAnsi="Wingdings" w:hint="default"/>
+      </w:rPr>
+    </w:lvl>
+    <w:lvl w:ilvl="3" w:tplc="04100001" w:tentative="1">
+      <w:start w:val="1"/>
+      <w:numFmt w:val="bullet"/>
+      <w:lvlText w:val=""/>
+      <w:lvlJc w:val="left"/>
+      <w:pPr>
+        <w:ind w:left="2928" w:hanging="360"/>
+      </w:pPr>
+      <w:rPr>
+        <w:rFonts w:ascii="Symbol" w:hAnsi="Symbol" w:hint="default"/>
+      </w:rPr>
+    </w:lvl>
+    <w:lvl w:ilvl="4" w:tplc="04100003" w:tentative="1">
+      <w:start w:val="1"/>
+      <w:numFmt w:val="bullet"/>
+      <w:lvlText w:val="o"/>
+      <w:lvlJc w:val="left"/>
+      <w:pPr>
+        <w:ind w:left="3648" w:hanging="360"/>
+      </w:pPr>
+      <w:rPr>
+        <w:rFonts w:ascii="Courier New" w:hAnsi="Courier New" w:cs="Courier New" w:hint="default"/>
+      </w:rPr>
+    </w:lvl>
+    <w:lvl w:ilvl="5" w:tplc="04100005" w:tentative="1">
+      <w:start w:val="1"/>
+      <w:numFmt w:val="bullet"/>
+      <w:lvlText w:val=""/>
+      <w:lvlJc w:val="left"/>
+      <w:pPr>
+        <w:ind w:left="4368" w:hanging="360"/>
+      </w:pPr>
+      <w:rPr>
+        <w:rFonts w:ascii="Wingdings" w:hAnsi="Wingdings" w:hint="default"/>
+      </w:rPr>
+    </w:lvl>
+    <w:lvl w:ilvl="6" w:tplc="04100001" w:tentative="1">
+      <w:start w:val="1"/>
+      <w:numFmt w:val="bullet"/>
+      <w:lvlText w:val=""/>
+      <w:lvlJc w:val="left"/>
+      <w:pPr>
+        <w:ind w:left="5088" w:hanging="360"/>
+      </w:pPr>
+      <w:rPr>
+        <w:rFonts w:ascii="Symbol" w:hAnsi="Symbol" w:hint="default"/>
+      </w:rPr>
+    </w:lvl>
+    <w:lvl w:ilvl="7" w:tplc="04100003" w:tentative="1">
+      <w:start w:val="1"/>
+      <w:numFmt w:val="bullet"/>
+      <w:lvlText w:val="o"/>
+      <w:lvlJc w:val="left"/>
+      <w:pPr>
+        <w:ind w:left="5808" w:hanging="360"/>
+      </w:pPr>
+      <w:rPr>
+        <w:rFonts w:ascii="Courier New" w:hAnsi="Courier New" w:cs="Courier New" w:hint="default"/>
+      </w:rPr>
+    </w:lvl>
+    <w:lvl w:ilvl="8" w:tplc="04100005" w:tentative="1">
+      <w:start w:val="1"/>
+      <w:numFmt w:val="bullet"/>
+      <w:lvlText w:val=""/>
+      <w:lvlJc w:val="left"/>
+      <w:pPr>
+        <w:ind w:left="6528" w:hanging="360"/>
+      </w:pPr>
+      <w:rPr>
+        <w:rFonts w:ascii="Wingdings" w:hAnsi="Wingdings" w:hint="default"/>
+      </w:rPr>
+    </w:lvl>
+  </w:abstractNum>
+  <w:num w:numId="1" w16cid:durableId="1971664804">
+    <w:abstractNumId w:val="0"/>
+  </w:num>
+</w:numbering>
 </file>
 
 <file path=word/styles.xml><?xml version="1.0" encoding="utf-8"?>
@@ -439,6 +1155,17 @@
     <w:semiHidden/>
     <w:unhideWhenUsed/>
   </w:style>
+  <w:style w:type="paragraph" w:styleId="ListParagraph">
+    <w:name w:val="List Paragraph"/>
+    <w:basedOn w:val="Normal"/>
+    <w:uiPriority w:val="34"/>
+    <w:qFormat/>
+    <w:rsid w:val="001F31E0"/>
+    <w:pPr>
+      <w:ind w:left="720"/>
+      <w:contextualSpacing/>
+    </w:pPr>
+  </w:style>
 </w:styles>
 </file>
 

</xml_diff>